<commit_message>
add descriptions to post
</commit_message>
<xml_diff>
--- a/self/deskripsi web.docx
+++ b/self/deskripsi web.docx
@@ -204,8 +204,6 @@
         </w:rPr>
         <w:t>W</w:t>
       </w:r>
-      <w:bookmarkStart w:id="0" w:name="_GoBack"/>
-      <w:bookmarkEnd w:id="0"/>
       <w:r>
         <w:rPr>
           <w:b/>
@@ -608,10 +606,7 @@
       </w:r>
       <w:proofErr w:type="spellEnd"/>
       <w:r>
-        <w:t xml:space="preserve"> </w:t>
-      </w:r>
-      <w:r>
-        <w:t>(crud)</w:t>
+        <w:t xml:space="preserve"> (crud)</w:t>
       </w:r>
       <w:r>
         <w:t xml:space="preserve"> post</w:t>
@@ -639,10 +634,7 @@
         <w:t xml:space="preserve"> </w:t>
       </w:r>
       <w:r>
-        <w:t>(crud)</w:t>
-      </w:r>
-      <w:r>
-        <w:t xml:space="preserve"> </w:t>
+        <w:t xml:space="preserve">(crud) </w:t>
       </w:r>
       <w:proofErr w:type="spellStart"/>
       <w:r>
@@ -823,6 +815,152 @@
       <w:r>
         <w:t xml:space="preserve"> di web</w:t>
       </w:r>
+    </w:p>
+    <w:p>
+      <w:r>
+        <w:br w:type="page"/>
+      </w:r>
+    </w:p>
+    <w:p>
+      <w:proofErr w:type="spellStart"/>
+      <w:r>
+        <w:lastRenderedPageBreak/>
+        <w:t>Kekurangan</w:t>
+      </w:r>
+      <w:proofErr w:type="spellEnd"/>
+      <w:r>
+        <w:t xml:space="preserve"> </w:t>
+      </w:r>
+      <w:proofErr w:type="gramStart"/>
+      <w:r>
+        <w:t>web :</w:t>
+      </w:r>
+      <w:proofErr w:type="gramEnd"/>
+    </w:p>
+    <w:p>
+      <w:pPr>
+        <w:pStyle w:val="ListParagraph"/>
+        <w:numPr>
+          <w:ilvl w:val="0"/>
+          <w:numId w:val="2"/>
+        </w:numPr>
+      </w:pPr>
+      <w:proofErr w:type="spellStart"/>
+      <w:r>
+        <w:t>Belum</w:t>
+      </w:r>
+      <w:proofErr w:type="spellEnd"/>
+      <w:r>
+        <w:t xml:space="preserve"> </w:t>
+      </w:r>
+      <w:proofErr w:type="spellStart"/>
+      <w:r>
+        <w:t>bisa</w:t>
+      </w:r>
+      <w:proofErr w:type="spellEnd"/>
+      <w:r>
+        <w:t xml:space="preserve"> upload image yang </w:t>
+      </w:r>
+      <w:proofErr w:type="spellStart"/>
+      <w:r>
+        <w:t>langsung</w:t>
+      </w:r>
+      <w:proofErr w:type="spellEnd"/>
+      <w:r>
+        <w:t xml:space="preserve"> </w:t>
+      </w:r>
+      <w:proofErr w:type="spellStart"/>
+      <w:r>
+        <w:t>kesimpen</w:t>
+      </w:r>
+      <w:proofErr w:type="spellEnd"/>
+      <w:r>
+        <w:t xml:space="preserve"> di server</w:t>
+      </w:r>
+    </w:p>
+    <w:p>
+      <w:pPr>
+        <w:pStyle w:val="ListParagraph"/>
+        <w:numPr>
+          <w:ilvl w:val="0"/>
+          <w:numId w:val="2"/>
+        </w:numPr>
+      </w:pPr>
+      <w:proofErr w:type="spellStart"/>
+      <w:r>
+        <w:t>Belum</w:t>
+      </w:r>
+      <w:proofErr w:type="spellEnd"/>
+      <w:r>
+        <w:t xml:space="preserve"> </w:t>
+      </w:r>
+      <w:proofErr w:type="spellStart"/>
+      <w:r>
+        <w:t>ada</w:t>
+      </w:r>
+      <w:proofErr w:type="spellEnd"/>
+      <w:r>
+        <w:t xml:space="preserve"> </w:t>
+      </w:r>
+      <w:proofErr w:type="spellStart"/>
+      <w:r>
+        <w:t>perbedaan</w:t>
+      </w:r>
+      <w:proofErr w:type="spellEnd"/>
+      <w:r>
+        <w:t xml:space="preserve"> </w:t>
+      </w:r>
+      <w:proofErr w:type="spellStart"/>
+      <w:r>
+        <w:t>antara</w:t>
+      </w:r>
+      <w:proofErr w:type="spellEnd"/>
+      <w:r>
+        <w:t xml:space="preserve"> user </w:t>
+      </w:r>
+      <w:proofErr w:type="spellStart"/>
+      <w:r>
+        <w:t>pengunjung</w:t>
+      </w:r>
+      <w:proofErr w:type="spellEnd"/>
+      <w:r>
+        <w:t xml:space="preserve">, </w:t>
+      </w:r>
+      <w:proofErr w:type="spellStart"/>
+      <w:r>
+        <w:t>dan</w:t>
+      </w:r>
+      <w:proofErr w:type="spellEnd"/>
+      <w:r>
+        <w:t xml:space="preserve"> user admin ( </w:t>
+      </w:r>
+      <w:proofErr w:type="spellStart"/>
+      <w:r>
+        <w:t>hak</w:t>
+      </w:r>
+      <w:proofErr w:type="spellEnd"/>
+      <w:r>
+        <w:t xml:space="preserve"> </w:t>
+      </w:r>
+      <w:proofErr w:type="spellStart"/>
+      <w:r>
+        <w:t>akses</w:t>
+      </w:r>
+      <w:proofErr w:type="spellEnd"/>
+      <w:r>
+        <w:t xml:space="preserve"> )</w:t>
+      </w:r>
+    </w:p>
+    <w:p>
+      <w:pPr>
+        <w:pStyle w:val="ListParagraph"/>
+        <w:numPr>
+          <w:ilvl w:val="0"/>
+          <w:numId w:val="2"/>
+        </w:numPr>
+      </w:pPr>
+      <w:bookmarkStart w:id="0" w:name="_GoBack"/>
+      <w:bookmarkEnd w:id="0"/>
     </w:p>
     <w:sectPr>
       <w:pgSz w:w="12240" w:h="15840"/>
@@ -925,8 +1063,124 @@
       </w:pPr>
     </w:lvl>
   </w:abstractNum>
+  <w:abstractNum w:abstractNumId="1">
+    <w:nsid w:val="7C064678"/>
+    <w:multiLevelType w:val="hybridMultilevel"/>
+    <w:tmpl w:val="732A7622"/>
+    <w:lvl w:ilvl="0" w:tplc="04090001">
+      <w:start w:val="1"/>
+      <w:numFmt w:val="bullet"/>
+      <w:lvlText w:val=""/>
+      <w:lvlJc w:val="left"/>
+      <w:pPr>
+        <w:ind w:left="720" w:hanging="360"/>
+      </w:pPr>
+      <w:rPr>
+        <w:rFonts w:ascii="Symbol" w:hAnsi="Symbol" w:hint="default"/>
+      </w:rPr>
+    </w:lvl>
+    <w:lvl w:ilvl="1" w:tplc="04090003" w:tentative="1">
+      <w:start w:val="1"/>
+      <w:numFmt w:val="bullet"/>
+      <w:lvlText w:val="o"/>
+      <w:lvlJc w:val="left"/>
+      <w:pPr>
+        <w:ind w:left="1440" w:hanging="360"/>
+      </w:pPr>
+      <w:rPr>
+        <w:rFonts w:ascii="Courier New" w:hAnsi="Courier New" w:cs="Courier New" w:hint="default"/>
+      </w:rPr>
+    </w:lvl>
+    <w:lvl w:ilvl="2" w:tplc="04090005" w:tentative="1">
+      <w:start w:val="1"/>
+      <w:numFmt w:val="bullet"/>
+      <w:lvlText w:val=""/>
+      <w:lvlJc w:val="left"/>
+      <w:pPr>
+        <w:ind w:left="2160" w:hanging="360"/>
+      </w:pPr>
+      <w:rPr>
+        <w:rFonts w:ascii="Wingdings" w:hAnsi="Wingdings" w:hint="default"/>
+      </w:rPr>
+    </w:lvl>
+    <w:lvl w:ilvl="3" w:tplc="04090001" w:tentative="1">
+      <w:start w:val="1"/>
+      <w:numFmt w:val="bullet"/>
+      <w:lvlText w:val=""/>
+      <w:lvlJc w:val="left"/>
+      <w:pPr>
+        <w:ind w:left="2880" w:hanging="360"/>
+      </w:pPr>
+      <w:rPr>
+        <w:rFonts w:ascii="Symbol" w:hAnsi="Symbol" w:hint="default"/>
+      </w:rPr>
+    </w:lvl>
+    <w:lvl w:ilvl="4" w:tplc="04090003" w:tentative="1">
+      <w:start w:val="1"/>
+      <w:numFmt w:val="bullet"/>
+      <w:lvlText w:val="o"/>
+      <w:lvlJc w:val="left"/>
+      <w:pPr>
+        <w:ind w:left="3600" w:hanging="360"/>
+      </w:pPr>
+      <w:rPr>
+        <w:rFonts w:ascii="Courier New" w:hAnsi="Courier New" w:cs="Courier New" w:hint="default"/>
+      </w:rPr>
+    </w:lvl>
+    <w:lvl w:ilvl="5" w:tplc="04090005" w:tentative="1">
+      <w:start w:val="1"/>
+      <w:numFmt w:val="bullet"/>
+      <w:lvlText w:val=""/>
+      <w:lvlJc w:val="left"/>
+      <w:pPr>
+        <w:ind w:left="4320" w:hanging="360"/>
+      </w:pPr>
+      <w:rPr>
+        <w:rFonts w:ascii="Wingdings" w:hAnsi="Wingdings" w:hint="default"/>
+      </w:rPr>
+    </w:lvl>
+    <w:lvl w:ilvl="6" w:tplc="04090001" w:tentative="1">
+      <w:start w:val="1"/>
+      <w:numFmt w:val="bullet"/>
+      <w:lvlText w:val=""/>
+      <w:lvlJc w:val="left"/>
+      <w:pPr>
+        <w:ind w:left="5040" w:hanging="360"/>
+      </w:pPr>
+      <w:rPr>
+        <w:rFonts w:ascii="Symbol" w:hAnsi="Symbol" w:hint="default"/>
+      </w:rPr>
+    </w:lvl>
+    <w:lvl w:ilvl="7" w:tplc="04090003" w:tentative="1">
+      <w:start w:val="1"/>
+      <w:numFmt w:val="bullet"/>
+      <w:lvlText w:val="o"/>
+      <w:lvlJc w:val="left"/>
+      <w:pPr>
+        <w:ind w:left="5760" w:hanging="360"/>
+      </w:pPr>
+      <w:rPr>
+        <w:rFonts w:ascii="Courier New" w:hAnsi="Courier New" w:cs="Courier New" w:hint="default"/>
+      </w:rPr>
+    </w:lvl>
+    <w:lvl w:ilvl="8" w:tplc="04090005" w:tentative="1">
+      <w:start w:val="1"/>
+      <w:numFmt w:val="bullet"/>
+      <w:lvlText w:val=""/>
+      <w:lvlJc w:val="left"/>
+      <w:pPr>
+        <w:ind w:left="6480" w:hanging="360"/>
+      </w:pPr>
+      <w:rPr>
+        <w:rFonts w:ascii="Wingdings" w:hAnsi="Wingdings" w:hint="default"/>
+      </w:rPr>
+    </w:lvl>
+  </w:abstractNum>
   <w:num w:numId="1">
     <w:abstractNumId w:val="0"/>
+  </w:num>
+  <w:num w:numId="2">
+    <w:abstractNumId w:val="1"/>
   </w:num>
 </w:numbering>
 </file>

</xml_diff>